<commit_message>
- le commit du pedant.
</commit_message>
<xml_diff>
--- a/Design/GlobalCommands.docx
+++ b/Design/GlobalCommands.docx
@@ -1303,15 +1303,11 @@
     </w:p>
     <w:p>
       <w:pPr>
-        <w:pStyle w:val="Normal"/>
-        <w:rPr>
-          <w:lang w:val="fr-FR" w:eastAsia="zxx" w:bidi="zxx"/>
-        </w:rPr>
-      </w:pPr>
-      <w:r>
-        <w:rPr>
-          <w:lang w:val="fr-FR" w:eastAsia="zxx" w:bidi="zxx"/>
-        </w:rPr>
+        <w:pStyle w:val="Heading3"/>
+        <w:rPr/>
+      </w:pPr>
+      <w:r>
+        <w:rPr/>
         <w:t>CONNECT :</w:t>
       </w:r>
     </w:p>

</xml_diff>